<commit_message>
adding a little more to algorithms
</commit_message>
<xml_diff>
--- a/Algorithmics/Assignment-one.docx
+++ b/Algorithmics/Assignment-one.docx
@@ -2572,13 +2572,7 @@
         <w:rPr>
           <w:lang w:val="en-US"/>
         </w:rPr>
-        <w:t>7</w:t>
-      </w:r>
-      <w:r>
-        <w:rPr>
-          <w:lang w:val="en-US"/>
-        </w:rPr>
-        <w:t xml:space="preserve"> </w:t>
+        <w:t xml:space="preserve">7 </w:t>
       </w:r>
       <w:r>
         <w:rPr>
@@ -3053,7 +3047,6 @@
           <w:lang w:val="en-US"/>
         </w:rPr>
       </w:pPr>
-      <w:bookmarkStart w:id="0" w:name="_GoBack"/>
       <w:r>
         <w:rPr>
           <w:noProof/>
@@ -3074,7 +3067,6 @@
           </wp:inline>
         </w:drawing>
       </w:r>
-      <w:bookmarkEnd w:id="0"/>
     </w:p>
     <w:p>
       <w:pPr>
@@ -3098,6 +3090,30 @@
         </w:rPr>
         <w:t>(b)</w:t>
       </w:r>
+      <w:r>
+        <w:rPr>
+          <w:sz w:val="24"/>
+          <w:lang w:val="en-US"/>
+        </w:rPr>
+        <w:t xml:space="preserve"> </w:t>
+      </w:r>
+    </w:p>
+    <w:p>
+      <w:pPr>
+        <w:rPr>
+          <w:sz w:val="24"/>
+          <w:lang w:val="en-US"/>
+        </w:rPr>
+      </w:pPr>
+      <w:r>
+        <w:rPr>
+          <w:sz w:val="24"/>
+          <w:lang w:val="en-US"/>
+        </w:rPr>
+        <w:t xml:space="preserve">Average case time complexity of the graph-coloring solver. </w:t>
+      </w:r>
+      <w:bookmarkStart w:id="0" w:name="_GoBack"/>
+      <w:bookmarkEnd w:id="0"/>
     </w:p>
     <w:p>
       <w:pPr>
@@ -11341,8 +11357,11 @@
     <w:lsdException w:name="Table 3D effects 3" w:semiHidden="1" w:unhideWhenUsed="1"/>
     <w:lsdException w:name="Table Contemporary" w:semiHidden="1" w:unhideWhenUsed="1"/>
     <w:lsdException w:name="Table Elegant" w:semiHidden="1" w:unhideWhenUsed="1"/>
+    <w:lsdException w:name="Table Professional" w:semiHidden="1" w:unhideWhenUsed="1"/>
     <w:lsdException w:name="Table Subtle 1" w:semiHidden="1" w:unhideWhenUsed="1"/>
     <w:lsdException w:name="Table Subtle 2" w:semiHidden="1" w:unhideWhenUsed="1"/>
+    <w:lsdException w:name="Table Web 1" w:semiHidden="1" w:unhideWhenUsed="1"/>
+    <w:lsdException w:name="Table Web 2" w:semiHidden="1" w:unhideWhenUsed="1"/>
     <w:lsdException w:name="Table Web 3" w:semiHidden="1" w:unhideWhenUsed="1"/>
     <w:lsdException w:name="Balloon Text" w:semiHidden="1" w:unhideWhenUsed="1"/>
     <w:lsdException w:name="Table Grid" w:uiPriority="39"/>

</xml_diff>

<commit_message>
Started work on programming coursework
</commit_message>
<xml_diff>
--- a/Algorithmics/Assignment-one.docx
+++ b/Algorithmics/Assignment-one.docx
@@ -3112,8 +3112,28 @@
         </w:rPr>
         <w:t xml:space="preserve">Average case time complexity of the graph-coloring solver. </w:t>
       </w:r>
-      <w:bookmarkStart w:id="0" w:name="_GoBack"/>
-      <w:bookmarkEnd w:id="0"/>
+    </w:p>
+    <w:p>
+      <w:pPr>
+        <w:rPr>
+          <w:sz w:val="24"/>
+          <w:lang w:val="en-US"/>
+        </w:rPr>
+      </w:pPr>
+      <w:r>
+        <w:rPr>
+          <w:sz w:val="24"/>
+          <w:lang w:val="en-US"/>
+        </w:rPr>
+        <w:t>Graph coloring is used in many applications, but there are no efficient algorithms made. The time complexity of the algorithm is NP – meaning that it is “Non-deterministic Turing Machine in Polynomial time”. There are many algorithms – contraction, brute-force, distributed algorithms etc. – that can be used to solve the graph coloring solver.</w:t>
+      </w:r>
+      <w:r>
+        <w:rPr>
+          <w:sz w:val="24"/>
+          <w:lang w:val="en-US"/>
+        </w:rPr>
+        <w:t xml:space="preserve"> Overall NP problems can be solved in polynomial time via a “Lucky Algorithm”. That is an algorithm that always makes the right choice, from the given ones.</w:t>
+      </w:r>
     </w:p>
     <w:p>
       <w:pPr>
@@ -3170,6 +3190,7 @@
           <w:lang w:val="en-US"/>
         </w:rPr>
       </w:pPr>
+      <w:proofErr w:type="gramStart"/>
       <w:r>
         <w:rPr>
           <w:sz w:val="24"/>
@@ -3191,7 +3212,15 @@
           <w:sz w:val="24"/>
           <w:lang w:val="en-US"/>
         </w:rPr>
-        <w:t xml:space="preserve">) Generally speaking, in order to insert an element in a binary search tree, we must traverse through the elements in a tree until we get to a node after which we can add our element. Which mean our </w:t>
+        <w:t>) Generally speaking, in</w:t>
+      </w:r>
+      <w:proofErr w:type="gramEnd"/>
+      <w:r>
+        <w:rPr>
+          <w:sz w:val="24"/>
+          <w:lang w:val="en-US"/>
+        </w:rPr>
+        <w:t xml:space="preserve"> order to insert an element in a binary search tree, we must traverse through the elements in a tree until we get to a node after which we can add our element. Which mean our </w:t>
       </w:r>
       <w:proofErr w:type="gramStart"/>
       <w:r>
@@ -4142,6 +4171,7 @@
         </w:rPr>
         <w:t xml:space="preserve">With three nodes added, we can see that: The first one is the root. The second and third nodes are added to the right of because they are </w:t>
       </w:r>
+      <w:proofErr w:type="gramStart"/>
       <w:r>
         <w:rPr>
           <w:i/>
@@ -4163,7 +4193,15 @@
           <w:sz w:val="24"/>
           <w:lang w:val="en-US"/>
         </w:rPr>
-        <w:t>to each other.</w:t>
+        <w:t>to each other</w:t>
+      </w:r>
+      <w:proofErr w:type="gramEnd"/>
+      <w:r>
+        <w:rPr>
+          <w:sz w:val="24"/>
+          <w:lang w:val="en-US"/>
+        </w:rPr>
+        <w:t>.</w:t>
       </w:r>
       <w:r>
         <w:rPr>
@@ -10382,6 +10420,8 @@
           <w:lang w:val="en-US"/>
         </w:rPr>
       </w:pPr>
+      <w:bookmarkStart w:id="0" w:name="_GoBack"/>
+      <w:bookmarkEnd w:id="0"/>
     </w:p>
     <w:p>
       <w:pPr>
@@ -11180,6 +11220,48 @@
           <w:lang w:val="en-US"/>
         </w:rPr>
         <w:t>1).</w:t>
+      </w:r>
+      <w:r>
+        <w:rPr>
+          <w:sz w:val="24"/>
+          <w:lang w:val="en-US"/>
+        </w:rPr>
+        <w:t xml:space="preserve"> </w:t>
+      </w:r>
+      <w:r>
+        <w:rPr>
+          <w:sz w:val="24"/>
+          <w:lang w:val="en-US"/>
+        </w:rPr>
+        <w:t>Also,</w:t>
+      </w:r>
+      <w:r>
+        <w:rPr>
+          <w:sz w:val="24"/>
+          <w:lang w:val="en-US"/>
+        </w:rPr>
+        <w:t xml:space="preserve"> into consideration must be taken, that before inserting an element, its key will need to be </w:t>
+      </w:r>
+      <w:r>
+        <w:rPr>
+          <w:sz w:val="24"/>
+          <w:lang w:val="en-US"/>
+        </w:rPr>
+        <w:t xml:space="preserve">compared to all the other keys in the BST. But since we are using IDENTICAL </w:t>
+      </w:r>
+      <w:r>
+        <w:rPr>
+          <w:sz w:val="24"/>
+          <w:lang w:val="en-US"/>
+        </w:rPr>
+        <w:t>elements,</w:t>
+      </w:r>
+      <w:r>
+        <w:rPr>
+          <w:sz w:val="24"/>
+          <w:lang w:val="en-US"/>
+        </w:rPr>
+        <w:t xml:space="preserve"> we can see that the total number of operations is -&gt; comparing the keys, and then adding the elements to the singly linked list (as shown above).</w:t>
       </w:r>
     </w:p>
     <w:sectPr>

</xml_diff>